<commit_message>
lesson 297 - Thursday
</commit_message>
<xml_diff>
--- a/english_via_skype/solutions/doc/lesson_296_War- revision_edit.docx
+++ b/english_via_skype/solutions/doc/lesson_296_War- revision_edit.docx
@@ -119,245 +119,6 @@
           <w:szCs w:val="32"/>
           <w:lang w:val="en-US"/>
         </w:rPr>
-        <w:t>…………………….the army</w:t>
-      </w:r>
-    </w:p>
-    <w:p>
-      <w:pPr>
-        <w:rPr>
-          <w:sz w:val="32"/>
-          <w:szCs w:val="32"/>
-          <w:lang w:val="en-US"/>
-        </w:rPr>
-      </w:pPr>
-      <w:r>
-        <w:rPr>
-          <w:sz w:val="32"/>
-          <w:szCs w:val="32"/>
-          <w:lang w:val="en-US"/>
-        </w:rPr>
-        <w:t>- conflict may …</w:t>
-      </w:r>
-      <w:r>
-        <w:rPr>
-          <w:sz w:val="32"/>
-          <w:szCs w:val="32"/>
-          <w:lang w:val="en-US"/>
-        </w:rPr>
-        <w:t>arise</w:t>
-      </w:r>
-      <w:r>
-        <w:rPr>
-          <w:sz w:val="32"/>
-          <w:szCs w:val="32"/>
-          <w:lang w:val="en-US"/>
-        </w:rPr>
-        <w:t>…………………….</w:t>
-      </w:r>
-    </w:p>
-    <w:p>
-      <w:pPr>
-        <w:rPr>
-          <w:sz w:val="32"/>
-          <w:szCs w:val="32"/>
-          <w:lang w:val="en-US"/>
-        </w:rPr>
-      </w:pPr>
-      <w:r>
-        <w:rPr>
-          <w:sz w:val="32"/>
-          <w:szCs w:val="32"/>
-          <w:lang w:val="en-US"/>
-        </w:rPr>
-        <w:t>- ……</w:t>
-      </w:r>
-      <w:r>
-        <w:rPr>
-          <w:sz w:val="32"/>
-          <w:szCs w:val="32"/>
-          <w:lang w:val="en-US"/>
-        </w:rPr>
-        <w:t>seize</w:t>
-      </w:r>
-      <w:r>
-        <w:rPr>
-          <w:sz w:val="32"/>
-          <w:szCs w:val="32"/>
-          <w:lang w:val="en-US"/>
-        </w:rPr>
-        <w:t>………………………..control</w:t>
-      </w:r>
-    </w:p>
-    <w:p>
-      <w:pPr>
-        <w:rPr>
-          <w:sz w:val="32"/>
-          <w:szCs w:val="32"/>
-          <w:lang w:val="en-US"/>
-        </w:rPr>
-      </w:pPr>
-      <w:r>
-        <w:rPr>
-          <w:sz w:val="32"/>
-          <w:szCs w:val="32"/>
-          <w:lang w:val="en-US"/>
-        </w:rPr>
-        <w:t>- ……</w:t>
-      </w:r>
-      <w:r>
-        <w:rPr>
-          <w:sz w:val="32"/>
-          <w:szCs w:val="32"/>
-          <w:lang w:val="en-US"/>
-        </w:rPr>
-        <w:t>lift</w:t>
-      </w:r>
-      <w:r>
-        <w:rPr>
-          <w:sz w:val="32"/>
-          <w:szCs w:val="32"/>
-          <w:lang w:val="en-US"/>
-        </w:rPr>
-        <w:t>……………………….embargo</w:t>
-      </w:r>
-    </w:p>
-    <w:p>
-      <w:pPr>
-        <w:rPr>
-          <w:sz w:val="32"/>
-          <w:szCs w:val="32"/>
-          <w:lang w:val="en-US"/>
-        </w:rPr>
-      </w:pPr>
-      <w:r>
-        <w:rPr>
-          <w:sz w:val="32"/>
-          <w:szCs w:val="32"/>
-          <w:lang w:val="en-US"/>
-        </w:rPr>
-        <w:t>- conflict will …</w:t>
-      </w:r>
-      <w:r>
-        <w:rPr>
-          <w:sz w:val="32"/>
-          <w:szCs w:val="32"/>
-          <w:lang w:val="en-US"/>
-        </w:rPr>
-        <w:t>escalate</w:t>
-      </w:r>
-      <w:r>
-        <w:rPr>
-          <w:sz w:val="32"/>
-          <w:szCs w:val="32"/>
-          <w:lang w:val="en-US"/>
-        </w:rPr>
-        <w:t>……………………if we do not lay down our arms</w:t>
-      </w:r>
-    </w:p>
-    <w:p>
-      <w:pPr>
-        <w:rPr>
-          <w:sz w:val="32"/>
-          <w:szCs w:val="32"/>
-          <w:lang w:val="en-US"/>
-        </w:rPr>
-      </w:pPr>
-      <w:r>
-        <w:rPr>
-          <w:sz w:val="32"/>
-          <w:szCs w:val="32"/>
-        </w:rPr>
-        <w:t>- …</w:t>
-      </w:r>
-      <w:r>
-        <w:rPr>
-          <w:sz w:val="32"/>
-          <w:szCs w:val="32"/>
-        </w:rPr>
-        <w:t>restore</w:t>
-      </w:r>
-      <w:r>
-        <w:rPr>
-          <w:sz w:val="32"/>
-          <w:szCs w:val="32"/>
-        </w:rPr>
-        <w:t>……………………………..</w:t>
-      </w:r>
-      <w:r>
-        <w:rPr>
-          <w:sz w:val="32"/>
-          <w:szCs w:val="32"/>
-          <w:lang w:val="en-US"/>
-        </w:rPr>
-        <w:t>peace</w:t>
-      </w:r>
-    </w:p>
-    <w:p>
-      <w:pPr>
-        <w:rPr>
-          <w:sz w:val="32"/>
-          <w:szCs w:val="32"/>
-          <w:lang w:val="en-US"/>
-        </w:rPr>
-      </w:pPr>
-    </w:p>
-    <w:p>
-      <w:pPr>
-        <w:rPr>
-          <w:sz w:val="32"/>
-          <w:szCs w:val="32"/>
-          <w:lang w:val="en-US"/>
-        </w:rPr>
-      </w:pPr>
-    </w:p>
-    <w:p>
-      <w:pPr>
-        <w:rPr>
-          <w:sz w:val="32"/>
-          <w:szCs w:val="32"/>
-          <w:lang w:val="en-US"/>
-        </w:rPr>
-      </w:pPr>
-      <w:r>
-        <w:rPr>
-          <w:sz w:val="32"/>
-          <w:szCs w:val="32"/>
-          <w:lang w:val="en-US"/>
-        </w:rPr>
-        <w:t>differentiate, distinguish, encompass, enlist, fundamental , guard</w:t>
-      </w:r>
-    </w:p>
-    <w:p>
-      <w:pPr>
-        <w:rPr>
-          <w:sz w:val="32"/>
-          <w:szCs w:val="32"/>
-          <w:lang w:val="en-US"/>
-        </w:rPr>
-      </w:pPr>
-    </w:p>
-    <w:p>
-      <w:pPr>
-        <w:rPr>
-          <w:sz w:val="32"/>
-          <w:szCs w:val="32"/>
-          <w:lang w:val="en-US"/>
-        </w:rPr>
-      </w:pPr>
-      <w:r>
-        <w:rPr>
-          <w:sz w:val="32"/>
-          <w:szCs w:val="32"/>
-          <w:lang w:val="en-US"/>
-        </w:rPr>
-        <w:t xml:space="preserve">- For a layman it is hard to </w:t>
-      </w:r>
-      <w:r>
-        <w:rPr>
-          <w:sz w:val="32"/>
-          <w:szCs w:val="32"/>
-          <w:lang w:val="en-US"/>
-        </w:rPr>
         <w:t>…</w:t>
       </w:r>
       <w:r>
@@ -366,150 +127,408 @@
           <w:szCs w:val="32"/>
           <w:lang w:val="en-US"/>
         </w:rPr>
-        <w:t>distinguish</w:t>
-      </w:r>
-      <w:r>
-        <w:rPr>
-          <w:sz w:val="32"/>
-          <w:szCs w:val="32"/>
-          <w:lang w:val="en-US"/>
-        </w:rPr>
-        <w:t>………………………….between different types of soldiers</w:t>
-      </w:r>
-    </w:p>
-    <w:p>
-      <w:pPr>
-        <w:rPr>
-          <w:sz w:val="32"/>
-          <w:szCs w:val="32"/>
-          <w:lang w:val="en-US"/>
-        </w:rPr>
-      </w:pPr>
-      <w:r>
-        <w:rPr>
-          <w:sz w:val="32"/>
-          <w:szCs w:val="32"/>
-          <w:lang w:val="en-US"/>
-        </w:rPr>
-        <w:t>- In order to …</w:t>
-      </w:r>
-      <w:r>
-        <w:rPr>
-          <w:sz w:val="32"/>
-          <w:szCs w:val="32"/>
-          <w:lang w:val="en-US"/>
-        </w:rPr>
-        <w:t>differentiate</w:t>
-      </w:r>
-      <w:r>
-        <w:rPr>
-          <w:sz w:val="32"/>
-          <w:szCs w:val="32"/>
-          <w:lang w:val="en-US"/>
-        </w:rPr>
-        <w:t>…………………………. divergent types of weapon you need to immerse into their structure</w:t>
-      </w:r>
-    </w:p>
-    <w:p>
-      <w:pPr>
-        <w:rPr>
-          <w:sz w:val="32"/>
-          <w:szCs w:val="32"/>
-          <w:lang w:val="en-US"/>
-        </w:rPr>
-      </w:pPr>
-      <w:r>
-        <w:rPr>
-          <w:sz w:val="32"/>
-          <w:szCs w:val="32"/>
-          <w:lang w:val="en-US"/>
-        </w:rPr>
-        <w:t>- Our army …</w:t>
-      </w:r>
-      <w:r>
-        <w:rPr>
-          <w:sz w:val="32"/>
-          <w:szCs w:val="32"/>
-          <w:lang w:val="en-US"/>
-        </w:rPr>
-        <w:t>encompasses</w:t>
-      </w:r>
-      <w:r>
-        <w:rPr>
-          <w:sz w:val="32"/>
-          <w:szCs w:val="32"/>
-          <w:lang w:val="en-US"/>
-        </w:rPr>
-        <w:t>………………………….around 80 thousand soldiers</w:t>
-      </w:r>
-    </w:p>
-    <w:p>
-      <w:pPr>
-        <w:rPr>
-          <w:sz w:val="32"/>
-          <w:szCs w:val="32"/>
-          <w:lang w:val="en-US"/>
-        </w:rPr>
-      </w:pPr>
-      <w:r>
-        <w:rPr>
-          <w:sz w:val="32"/>
-          <w:szCs w:val="32"/>
-          <w:lang w:val="en-US"/>
-        </w:rPr>
-        <w:t>- Army is supposed to …</w:t>
-      </w:r>
-      <w:r>
-        <w:rPr>
-          <w:sz w:val="32"/>
-          <w:szCs w:val="32"/>
-          <w:lang w:val="en-US"/>
-        </w:rPr>
-        <w:t>guard</w:t>
-      </w:r>
-      <w:r>
-        <w:rPr>
-          <w:sz w:val="32"/>
-          <w:szCs w:val="32"/>
-          <w:lang w:val="en-US"/>
-        </w:rPr>
-        <w:t>………………………..ordinary citizens</w:t>
-      </w:r>
-    </w:p>
-    <w:p>
-      <w:pPr>
-        <w:rPr>
-          <w:sz w:val="32"/>
-          <w:szCs w:val="32"/>
-          <w:lang w:val="en-US"/>
-        </w:rPr>
-      </w:pPr>
-      <w:r>
-        <w:rPr>
-          <w:sz w:val="32"/>
-          <w:szCs w:val="32"/>
-          <w:lang w:val="en-US"/>
-        </w:rPr>
-        <w:t>- All men …</w:t>
-      </w:r>
-      <w:r>
-        <w:rPr>
-          <w:sz w:val="32"/>
-          <w:szCs w:val="32"/>
-          <w:lang w:val="en-US"/>
-        </w:rPr>
-        <w:t>enlist</w:t>
-      </w:r>
-      <w:r>
-        <w:rPr>
-          <w:sz w:val="32"/>
-          <w:szCs w:val="32"/>
-          <w:lang w:val="en-US"/>
-        </w:rPr>
-        <w:t>ed</w:t>
+        <w:t>in</w:t>
       </w:r>
       <w:bookmarkStart w:id="0" w:name="_GoBack"/>
       <w:bookmarkEnd w:id="0"/>
+      <w:r>
+        <w:rPr>
+          <w:sz w:val="32"/>
+          <w:szCs w:val="32"/>
+          <w:lang w:val="en-US"/>
+        </w:rPr>
+        <w:t>………………….the army</w:t>
+      </w:r>
+    </w:p>
+    <w:p>
+      <w:pPr>
+        <w:rPr>
+          <w:sz w:val="32"/>
+          <w:szCs w:val="32"/>
+          <w:lang w:val="en-US"/>
+        </w:rPr>
+      </w:pPr>
+      <w:r>
+        <w:rPr>
+          <w:sz w:val="32"/>
+          <w:szCs w:val="32"/>
+          <w:lang w:val="en-US"/>
+        </w:rPr>
+        <w:t>- conflict may …</w:t>
+      </w:r>
+      <w:r>
+        <w:rPr>
+          <w:sz w:val="32"/>
+          <w:szCs w:val="32"/>
+          <w:lang w:val="en-US"/>
+        </w:rPr>
+        <w:t>arise</w:t>
+      </w:r>
+      <w:r>
+        <w:rPr>
+          <w:sz w:val="32"/>
+          <w:szCs w:val="32"/>
+          <w:lang w:val="en-US"/>
+        </w:rPr>
+        <w:t>…………………….</w:t>
+      </w:r>
+    </w:p>
+    <w:p>
+      <w:pPr>
+        <w:rPr>
+          <w:sz w:val="32"/>
+          <w:szCs w:val="32"/>
+          <w:lang w:val="en-US"/>
+        </w:rPr>
+      </w:pPr>
+      <w:r>
+        <w:rPr>
+          <w:sz w:val="32"/>
+          <w:szCs w:val="32"/>
+          <w:lang w:val="en-US"/>
+        </w:rPr>
+        <w:t>- ……</w:t>
+      </w:r>
+      <w:r>
+        <w:rPr>
+          <w:sz w:val="32"/>
+          <w:szCs w:val="32"/>
+          <w:lang w:val="en-US"/>
+        </w:rPr>
+        <w:t>seize</w:t>
+      </w:r>
+      <w:r>
+        <w:rPr>
+          <w:sz w:val="32"/>
+          <w:szCs w:val="32"/>
+          <w:lang w:val="en-US"/>
+        </w:rPr>
+        <w:t>………………………..control</w:t>
+      </w:r>
+    </w:p>
+    <w:p>
+      <w:pPr>
+        <w:rPr>
+          <w:sz w:val="32"/>
+          <w:szCs w:val="32"/>
+          <w:lang w:val="en-US"/>
+        </w:rPr>
+      </w:pPr>
+      <w:r>
+        <w:rPr>
+          <w:sz w:val="32"/>
+          <w:szCs w:val="32"/>
+          <w:lang w:val="en-US"/>
+        </w:rPr>
+        <w:t>- ……</w:t>
+      </w:r>
+      <w:r>
+        <w:rPr>
+          <w:sz w:val="32"/>
+          <w:szCs w:val="32"/>
+          <w:lang w:val="en-US"/>
+        </w:rPr>
+        <w:t>lift</w:t>
+      </w:r>
+      <w:r>
+        <w:rPr>
+          <w:sz w:val="32"/>
+          <w:szCs w:val="32"/>
+          <w:lang w:val="en-US"/>
+        </w:rPr>
+        <w:t>……………………….embargo</w:t>
+      </w:r>
+    </w:p>
+    <w:p>
+      <w:pPr>
+        <w:rPr>
+          <w:sz w:val="32"/>
+          <w:szCs w:val="32"/>
+          <w:lang w:val="en-US"/>
+        </w:rPr>
+      </w:pPr>
+      <w:r>
+        <w:rPr>
+          <w:sz w:val="32"/>
+          <w:szCs w:val="32"/>
+          <w:lang w:val="en-US"/>
+        </w:rPr>
+        <w:t>- conflict will …</w:t>
+      </w:r>
+      <w:r>
+        <w:rPr>
+          <w:sz w:val="32"/>
+          <w:szCs w:val="32"/>
+          <w:lang w:val="en-US"/>
+        </w:rPr>
+        <w:t>escalate</w:t>
+      </w:r>
+      <w:r>
+        <w:rPr>
+          <w:sz w:val="32"/>
+          <w:szCs w:val="32"/>
+          <w:lang w:val="en-US"/>
+        </w:rPr>
+        <w:t>……………………if we do not lay down our arms</w:t>
+      </w:r>
+    </w:p>
+    <w:p>
+      <w:pPr>
+        <w:rPr>
+          <w:sz w:val="32"/>
+          <w:szCs w:val="32"/>
+          <w:lang w:val="en-US"/>
+        </w:rPr>
+      </w:pPr>
+      <w:r>
+        <w:rPr>
+          <w:sz w:val="32"/>
+          <w:szCs w:val="32"/>
+          <w:lang w:val="en-US"/>
+        </w:rPr>
+        <w:t>- …</w:t>
+      </w:r>
+      <w:r>
+        <w:rPr>
+          <w:sz w:val="32"/>
+          <w:szCs w:val="32"/>
+          <w:lang w:val="en-US"/>
+        </w:rPr>
+        <w:t>restore</w:t>
+      </w:r>
+      <w:r>
+        <w:rPr>
+          <w:sz w:val="32"/>
+          <w:szCs w:val="32"/>
+          <w:lang w:val="en-US"/>
+        </w:rPr>
+        <w:t>……………………………..</w:t>
+      </w:r>
+      <w:r>
+        <w:rPr>
+          <w:sz w:val="32"/>
+          <w:szCs w:val="32"/>
+          <w:lang w:val="en-US"/>
+        </w:rPr>
+        <w:t>peace</w:t>
+      </w:r>
+    </w:p>
+    <w:p>
+      <w:pPr>
+        <w:rPr>
+          <w:sz w:val="32"/>
+          <w:szCs w:val="32"/>
+          <w:lang w:val="en-US"/>
+        </w:rPr>
+      </w:pPr>
+    </w:p>
+    <w:p>
+      <w:pPr>
+        <w:rPr>
+          <w:sz w:val="32"/>
+          <w:szCs w:val="32"/>
+          <w:lang w:val="en-US"/>
+        </w:rPr>
+      </w:pPr>
+    </w:p>
+    <w:p>
+      <w:pPr>
+        <w:rPr>
+          <w:sz w:val="32"/>
+          <w:szCs w:val="32"/>
+          <w:lang w:val="en-US"/>
+        </w:rPr>
+      </w:pPr>
+      <w:r>
+        <w:rPr>
+          <w:sz w:val="32"/>
+          <w:szCs w:val="32"/>
+          <w:lang w:val="en-US"/>
+        </w:rPr>
+        <w:t>differentiate, distinguish, encompass, enlist, fundamental , guard</w:t>
+      </w:r>
+    </w:p>
+    <w:p>
+      <w:pPr>
+        <w:rPr>
+          <w:sz w:val="32"/>
+          <w:szCs w:val="32"/>
+          <w:lang w:val="en-US"/>
+        </w:rPr>
+      </w:pPr>
+    </w:p>
+    <w:p>
+      <w:pPr>
+        <w:rPr>
+          <w:sz w:val="32"/>
+          <w:szCs w:val="32"/>
+          <w:lang w:val="en-US"/>
+        </w:rPr>
+      </w:pPr>
+      <w:r>
+        <w:rPr>
+          <w:sz w:val="32"/>
+          <w:szCs w:val="32"/>
+          <w:lang w:val="en-US"/>
+        </w:rPr>
+        <w:t xml:space="preserve">- For a layman it is hard to </w:t>
+      </w:r>
+      <w:r>
+        <w:rPr>
+          <w:sz w:val="32"/>
+          <w:szCs w:val="32"/>
+          <w:lang w:val="en-US"/>
+        </w:rPr>
+        <w:t>…</w:t>
+      </w:r>
+      <w:r>
+        <w:rPr>
+          <w:sz w:val="32"/>
+          <w:szCs w:val="32"/>
+          <w:lang w:val="en-US"/>
+        </w:rPr>
+        <w:t>distinguish</w:t>
+      </w:r>
+      <w:r>
+        <w:rPr>
+          <w:sz w:val="32"/>
+          <w:szCs w:val="32"/>
+          <w:lang w:val="en-US"/>
+        </w:rPr>
+        <w:t>………………………….between different types of soldiers</w:t>
+      </w:r>
+    </w:p>
+    <w:p>
+      <w:pPr>
+        <w:rPr>
+          <w:sz w:val="32"/>
+          <w:szCs w:val="32"/>
+          <w:lang w:val="en-US"/>
+        </w:rPr>
+      </w:pPr>
+      <w:r>
+        <w:rPr>
+          <w:sz w:val="32"/>
+          <w:szCs w:val="32"/>
+          <w:lang w:val="en-US"/>
+        </w:rPr>
+        <w:t>- In order to …</w:t>
+      </w:r>
+      <w:r>
+        <w:rPr>
+          <w:sz w:val="32"/>
+          <w:szCs w:val="32"/>
+          <w:lang w:val="en-US"/>
+        </w:rPr>
+        <w:t>differentiate</w:t>
+      </w:r>
+      <w:r>
+        <w:rPr>
+          <w:sz w:val="32"/>
+          <w:szCs w:val="32"/>
+          <w:lang w:val="en-US"/>
+        </w:rPr>
+        <w:t>…………………………. divergent types of weapon you need to immerse into their structure</w:t>
+      </w:r>
+    </w:p>
+    <w:p>
+      <w:pPr>
+        <w:rPr>
+          <w:sz w:val="32"/>
+          <w:szCs w:val="32"/>
+          <w:lang w:val="en-US"/>
+        </w:rPr>
+      </w:pPr>
+      <w:r>
+        <w:rPr>
+          <w:sz w:val="32"/>
+          <w:szCs w:val="32"/>
+          <w:lang w:val="en-US"/>
+        </w:rPr>
+        <w:t>- Our army …</w:t>
+      </w:r>
+      <w:r>
+        <w:rPr>
+          <w:sz w:val="32"/>
+          <w:szCs w:val="32"/>
+          <w:lang w:val="en-US"/>
+        </w:rPr>
+        <w:t>encompasses</w:t>
+      </w:r>
+      <w:r>
+        <w:rPr>
+          <w:sz w:val="32"/>
+          <w:szCs w:val="32"/>
+          <w:lang w:val="en-US"/>
+        </w:rPr>
+        <w:t>………………………….around 80 thousand soldiers</w:t>
+      </w:r>
+    </w:p>
+    <w:p>
+      <w:pPr>
+        <w:rPr>
+          <w:sz w:val="32"/>
+          <w:szCs w:val="32"/>
+          <w:lang w:val="en-US"/>
+        </w:rPr>
+      </w:pPr>
+      <w:r>
+        <w:rPr>
+          <w:sz w:val="32"/>
+          <w:szCs w:val="32"/>
+          <w:lang w:val="en-US"/>
+        </w:rPr>
+        <w:t>- Army is supposed to …</w:t>
+      </w:r>
+      <w:r>
+        <w:rPr>
+          <w:sz w:val="32"/>
+          <w:szCs w:val="32"/>
+          <w:lang w:val="en-US"/>
+        </w:rPr>
+        <w:t>guard</w:t>
+      </w:r>
+      <w:r>
+        <w:rPr>
+          <w:sz w:val="32"/>
+          <w:szCs w:val="32"/>
+          <w:lang w:val="en-US"/>
+        </w:rPr>
+        <w:t>………………………..ordinary citizens</w:t>
+      </w:r>
+    </w:p>
+    <w:p>
+      <w:pPr>
+        <w:rPr>
+          <w:sz w:val="32"/>
+          <w:szCs w:val="32"/>
+          <w:lang w:val="en-US"/>
+        </w:rPr>
+      </w:pPr>
+      <w:r>
+        <w:rPr>
+          <w:sz w:val="32"/>
+          <w:szCs w:val="32"/>
+          <w:lang w:val="en-US"/>
+        </w:rPr>
+        <w:t>- All men …</w:t>
+      </w:r>
+      <w:r>
+        <w:rPr>
+          <w:sz w:val="32"/>
+          <w:szCs w:val="32"/>
+          <w:lang w:val="en-US"/>
+        </w:rPr>
+        <w:t>enlist</w:t>
+      </w:r>
+      <w:r>
+        <w:rPr>
+          <w:sz w:val="32"/>
+          <w:szCs w:val="32"/>
+          <w:lang w:val="en-US"/>
+        </w:rPr>
+        <w:t>ed</w:t>
+      </w:r>
       <w:r>
         <w:rPr>
           <w:sz w:val="32"/>

</xml_diff>